<commit_message>
Update LinkSmith icons, add doom-scroller-anonymous project
LinkSmith:
- Fix extension icons with proper RGBA transparency
- Bump version to 1.0.1
- Regenerate extension ZIP with updated assets
- Remove working files and junk

New:
- Add doom-scroller-anonymous project
- Add .gitignore

Cleanup:
- Remove color-palettes-preview.html
- Remove welcome-box-comparison.html

Co-Authored-By: Claude Opus 4.5 <noreply@anthropic.com>
</commit_message>
<xml_diff>
--- a/William_Christie_Resume.docx
+++ b/William_Christie_Resume.docx
@@ -603,14 +603,23 @@
           <w:color w:val="000000" w:themeColor="text1"/>
           <w:sz w:val="20"/>
         </w:rPr>
-        <w:t xml:space="preserve">– FSO Consulting </w:t>
-      </w:r>
+        <w:t xml:space="preserve">– FSO </w:t>
+      </w:r>
+      <w:proofErr w:type="gramStart"/>
       <w:r>
         <w:rPr>
           <w:b/>
           <w:color w:val="000000" w:themeColor="text1"/>
           <w:sz w:val="20"/>
         </w:rPr>
+        <w:t xml:space="preserve">Consulting </w:t>
+      </w:r>
+      <w:r>
+        <w:rPr>
+          <w:b/>
+          <w:color w:val="000000" w:themeColor="text1"/>
+          <w:sz w:val="20"/>
+        </w:rPr>
         <w:t xml:space="preserve"> </w:t>
       </w:r>
       <w:r>
@@ -621,6 +630,7 @@
         </w:rPr>
         <w:t>(</w:t>
       </w:r>
+      <w:proofErr w:type="gramEnd"/>
       <w:r>
         <w:rPr>
           <w:color w:val="000000" w:themeColor="text1"/>
@@ -887,15 +897,33 @@
           <w:color w:val="000000" w:themeColor="text1"/>
           <w:sz w:val="20"/>
         </w:rPr>
-        <w:t xml:space="preserve">Handoffs   </w:t>
-      </w:r>
-      <w:r>
-        <w:rPr>
+        <w:t>Handoffs</w:t>
+      </w:r>
+      <w:proofErr w:type="gramStart"/>
+      <w:r>
+        <w:rPr>
+          <w:b/>
           <w:color w:val="000000" w:themeColor="text1"/>
           <w:sz w:val="20"/>
         </w:rPr>
-        <w:t>(New York, NY)</w:t>
-      </w:r>
+        <w:t xml:space="preserve">   </w:t>
+      </w:r>
+      <w:r>
+        <w:rPr>
+          <w:color w:val="000000" w:themeColor="text1"/>
+          <w:sz w:val="20"/>
+        </w:rPr>
+        <w:t>(</w:t>
+      </w:r>
+      <w:proofErr w:type="gramEnd"/>
+      <w:r>
+        <w:rPr>
+          <w:color w:val="000000" w:themeColor="text1"/>
+          <w:sz w:val="20"/>
+        </w:rPr>
+        <w:t>New York, NY)</w:t>
+      </w:r>
+      <w:proofErr w:type="gramStart"/>
       <w:r>
         <w:rPr>
           <w:color w:val="000000" w:themeColor="text1"/>
@@ -911,6 +939,7 @@
         </w:rPr>
         <w:tab/>
       </w:r>
+      <w:proofErr w:type="gramEnd"/>
       <w:r>
         <w:rPr>
           <w:b/>
@@ -1133,8 +1162,19 @@
           <w:sz w:val="20"/>
           <w:szCs w:val="20"/>
         </w:rPr>
-        <w:t>Responsible for summarizing weekly meetings of principals and clarifying next-steps</w:t>
-      </w:r>
+        <w:t xml:space="preserve">Responsible for summarizing weekly meetings of principals and clarifying </w:t>
+      </w:r>
+      <w:proofErr w:type="gramStart"/>
+      <w:r>
+        <w:rPr>
+          <w:bCs/>
+          <w:color w:val="262626"/>
+          <w:sz w:val="20"/>
+          <w:szCs w:val="20"/>
+        </w:rPr>
+        <w:t>next-steps</w:t>
+      </w:r>
+      <w:proofErr w:type="gramEnd"/>
     </w:p>
     <w:p>
       <w:pPr>
@@ -1169,7 +1209,18 @@
           <w:sz w:val="20"/>
           <w:szCs w:val="20"/>
         </w:rPr>
-        <w:t xml:space="preserve">The Miami Native </w:t>
+        <w:t xml:space="preserve">The Miami </w:t>
+      </w:r>
+      <w:proofErr w:type="gramStart"/>
+      <w:r>
+        <w:rPr>
+          <w:b/>
+          <w:bCs/>
+          <w:color w:val="262626"/>
+          <w:sz w:val="20"/>
+          <w:szCs w:val="20"/>
+        </w:rPr>
+        <w:t xml:space="preserve">Native </w:t>
       </w:r>
       <w:r>
         <w:rPr>
@@ -1187,17 +1238,46 @@
           <w:sz w:val="20"/>
           <w:szCs w:val="20"/>
         </w:rPr>
-        <w:t>(Miami, FL)</w:t>
-      </w:r>
-      <w:r>
-        <w:rPr>
-          <w:b/>
-          <w:bCs/>
-          <w:color w:val="262626"/>
-          <w:sz w:val="20"/>
-          <w:szCs w:val="20"/>
-        </w:rPr>
-        <w:t xml:space="preserve">               </w:t>
+        <w:t>(</w:t>
+      </w:r>
+      <w:proofErr w:type="gramEnd"/>
+      <w:r>
+        <w:rPr>
+          <w:bCs/>
+          <w:sz w:val="20"/>
+          <w:szCs w:val="20"/>
+        </w:rPr>
+        <w:t xml:space="preserve">Miami, </w:t>
+      </w:r>
+      <w:proofErr w:type="gramStart"/>
+      <w:r>
+        <w:rPr>
+          <w:bCs/>
+          <w:sz w:val="20"/>
+          <w:szCs w:val="20"/>
+        </w:rPr>
+        <w:t>FL)</w:t>
+      </w:r>
+      <w:r>
+        <w:rPr>
+          <w:b/>
+          <w:bCs/>
+          <w:color w:val="262626"/>
+          <w:sz w:val="20"/>
+          <w:szCs w:val="20"/>
+        </w:rPr>
+        <w:t xml:space="preserve">   </w:t>
+      </w:r>
+      <w:proofErr w:type="gramEnd"/>
+      <w:r>
+        <w:rPr>
+          <w:b/>
+          <w:bCs/>
+          <w:color w:val="262626"/>
+          <w:sz w:val="20"/>
+          <w:szCs w:val="20"/>
+        </w:rPr>
+        <w:t xml:space="preserve">            </w:t>
       </w:r>
       <w:r>
         <w:rPr>
@@ -1639,6 +1719,7 @@
         </w:rPr>
         <w:t>Town</w:t>
       </w:r>
+      <w:proofErr w:type="gramStart"/>
       <w:r>
         <w:rPr>
           <w:b/>
@@ -1655,17 +1736,46 @@
           <w:sz w:val="20"/>
           <w:szCs w:val="20"/>
         </w:rPr>
-        <w:t>(Miami, FL)</w:t>
-      </w:r>
-      <w:r>
-        <w:rPr>
-          <w:b/>
-          <w:bCs/>
-          <w:color w:val="262626"/>
-          <w:sz w:val="20"/>
-          <w:szCs w:val="20"/>
-        </w:rPr>
-        <w:t xml:space="preserve">                             </w:t>
+        <w:t>(</w:t>
+      </w:r>
+      <w:proofErr w:type="gramEnd"/>
+      <w:r>
+        <w:rPr>
+          <w:bCs/>
+          <w:sz w:val="20"/>
+          <w:szCs w:val="20"/>
+        </w:rPr>
+        <w:t xml:space="preserve">Miami, </w:t>
+      </w:r>
+      <w:proofErr w:type="gramStart"/>
+      <w:r>
+        <w:rPr>
+          <w:bCs/>
+          <w:sz w:val="20"/>
+          <w:szCs w:val="20"/>
+        </w:rPr>
+        <w:t>FL)</w:t>
+      </w:r>
+      <w:r>
+        <w:rPr>
+          <w:b/>
+          <w:bCs/>
+          <w:color w:val="262626"/>
+          <w:sz w:val="20"/>
+          <w:szCs w:val="20"/>
+        </w:rPr>
+        <w:t xml:space="preserve">   </w:t>
+      </w:r>
+      <w:proofErr w:type="gramEnd"/>
+      <w:r>
+        <w:rPr>
+          <w:b/>
+          <w:bCs/>
+          <w:color w:val="262626"/>
+          <w:sz w:val="20"/>
+          <w:szCs w:val="20"/>
+        </w:rPr>
+        <w:t xml:space="preserve">                          </w:t>
       </w:r>
       <w:r>
         <w:rPr>
@@ -1956,16 +2066,46 @@
           <w:sz w:val="20"/>
           <w:szCs w:val="20"/>
         </w:rPr>
-        <w:t xml:space="preserve">Hermanos de la Calle  </w:t>
-      </w:r>
-      <w:r>
-        <w:rPr>
-          <w:color w:val="262626"/>
-          <w:sz w:val="20"/>
-          <w:szCs w:val="20"/>
-        </w:rPr>
-        <w:t xml:space="preserve">(Miami, FL)   </w:t>
-      </w:r>
+        <w:t xml:space="preserve">Hermanos de la </w:t>
+      </w:r>
+      <w:proofErr w:type="gramStart"/>
+      <w:r>
+        <w:rPr>
+          <w:b/>
+          <w:bCs/>
+          <w:color w:val="262626"/>
+          <w:sz w:val="20"/>
+          <w:szCs w:val="20"/>
+        </w:rPr>
+        <w:t xml:space="preserve">Calle  </w:t>
+      </w:r>
+      <w:r>
+        <w:rPr>
+          <w:color w:val="262626"/>
+          <w:sz w:val="20"/>
+          <w:szCs w:val="20"/>
+        </w:rPr>
+        <w:t>(</w:t>
+      </w:r>
+      <w:proofErr w:type="gramEnd"/>
+      <w:r>
+        <w:rPr>
+          <w:color w:val="262626"/>
+          <w:sz w:val="20"/>
+          <w:szCs w:val="20"/>
+        </w:rPr>
+        <w:t xml:space="preserve">Miami, </w:t>
+      </w:r>
+      <w:proofErr w:type="gramStart"/>
+      <w:r>
+        <w:rPr>
+          <w:color w:val="262626"/>
+          <w:sz w:val="20"/>
+          <w:szCs w:val="20"/>
+        </w:rPr>
+        <w:t xml:space="preserve">FL)   </w:t>
+      </w:r>
+      <w:proofErr w:type="gramEnd"/>
       <w:r>
         <w:rPr>
           <w:i/>
@@ -2115,6 +2255,7 @@
           <w:szCs w:val="20"/>
         </w:rPr>
       </w:pPr>
+      <w:proofErr w:type="gramStart"/>
       <w:r>
         <w:rPr>
           <w:b/>
@@ -2131,7 +2272,25 @@
           <w:sz w:val="20"/>
           <w:szCs w:val="20"/>
         </w:rPr>
-        <w:t>(Miami, FL)</w:t>
+        <w:t>(</w:t>
+      </w:r>
+      <w:proofErr w:type="gramEnd"/>
+      <w:r>
+        <w:rPr>
+          <w:color w:val="262626"/>
+          <w:sz w:val="20"/>
+          <w:szCs w:val="20"/>
+        </w:rPr>
+        <w:t xml:space="preserve">Miami, </w:t>
+      </w:r>
+      <w:proofErr w:type="gramStart"/>
+      <w:r>
+        <w:rPr>
+          <w:color w:val="262626"/>
+          <w:sz w:val="20"/>
+          <w:szCs w:val="20"/>
+        </w:rPr>
+        <w:t>FL)</w:t>
       </w:r>
       <w:r>
         <w:rPr>
@@ -2143,6 +2302,7 @@
         </w:rPr>
         <w:t xml:space="preserve">   </w:t>
       </w:r>
+      <w:proofErr w:type="gramEnd"/>
       <w:r>
         <w:rPr>
           <w:i/>
@@ -2271,7 +2431,25 @@
           <w:sz w:val="20"/>
           <w:szCs w:val="20"/>
         </w:rPr>
-        <w:t>Charity dedicated to tattoo removal of former gang-members  and victims of human trafficking</w:t>
+        <w:t>Charity dedicated to tattoo removal of former gang-</w:t>
+      </w:r>
+      <w:proofErr w:type="gramStart"/>
+      <w:r>
+        <w:rPr>
+          <w:color w:val="262626"/>
+          <w:sz w:val="20"/>
+          <w:szCs w:val="20"/>
+        </w:rPr>
+        <w:t>members  and</w:t>
+      </w:r>
+      <w:proofErr w:type="gramEnd"/>
+      <w:r>
+        <w:rPr>
+          <w:color w:val="262626"/>
+          <w:sz w:val="20"/>
+          <w:szCs w:val="20"/>
+        </w:rPr>
+        <w:t xml:space="preserve"> victims of human trafficking</w:t>
       </w:r>
     </w:p>
     <w:p>

</xml_diff>